<commit_message>
touch up cover letter
</commit_message>
<xml_diff>
--- a/cover letter.docx
+++ b/cover letter.docx
@@ -15,8 +15,6 @@
         </w:rPr>
         <w:t xml:space="preserve">Paul </w:t>
       </w:r>
-      <w:bookmarkStart w:id="0" w:name="_GoBack"/>
-      <w:bookmarkEnd w:id="0"/>
       <w:r>
         <w:rPr>
           <w:rFonts w:hint="eastAsia"/>
@@ -157,7 +155,13 @@
     </w:p>
     <w:p>
       <w:r>
-        <w:t>Having gone through the course curriculum and faculties of your prestigious Master of Management Analytic</w:t>
+        <w:t xml:space="preserve">Having gone through the course curriculum and </w:t>
+      </w:r>
+      <w:r>
+        <w:t xml:space="preserve">other aspects </w:t>
+      </w:r>
+      <w:r>
+        <w:t>of your prestigious Master of Management Analytic</w:t>
       </w:r>
       <w:r>
         <w:rPr>
@@ -197,7 +201,19 @@
         <w:rPr>
           <w:lang w:val="en"/>
         </w:rPr>
-        <w:t xml:space="preserve">I had obtained a bachelor’s degree 12 year’s ago from Tsinghua University, a Master of Science from University of Hong Kong 9 years ago, worked 12 years in the investment and financing of commercial real estate and had been a CFA charterholder since 2012. </w:t>
+        <w:t>I had obtai</w:t>
+      </w:r>
+      <w:r>
+        <w:rPr>
+          <w:lang w:val="en"/>
+        </w:rPr>
+        <w:t>ned a bachelor’s degree 12 year</w:t>
+      </w:r>
+      <w:r>
+        <w:rPr>
+          <w:lang w:val="en"/>
+        </w:rPr>
+        <w:t xml:space="preserve">s ago from Tsinghua University, a Master of Science from University of Hong Kong 9 years ago, worked 12 years in the investment and financing of commercial real estate and had been a CFA charterholder since 2012. </w:t>
       </w:r>
       <w:r>
         <w:t xml:space="preserve">I had </w:t>
@@ -230,7 +246,19 @@
         <w:rPr>
           <w:lang w:val="en"/>
         </w:rPr>
-        <w:t xml:space="preserve">, and I want to focus on analytics in my future professional development, that is my I am keen to join your well-balanced program. </w:t>
+        <w:t>, and I want to focus on analytics in my future prof</w:t>
+      </w:r>
+      <w:r>
+        <w:rPr>
+          <w:lang w:val="en"/>
+        </w:rPr>
+        <w:t>essional development, that is why</w:t>
+      </w:r>
+      <w:r>
+        <w:rPr>
+          <w:lang w:val="en"/>
+        </w:rPr>
+        <w:t xml:space="preserve"> I am keen to join your well-balanced program. </w:t>
       </w:r>
     </w:p>
     <w:p/>
@@ -285,7 +313,19 @@
         <w:rPr>
           <w:lang w:val="en"/>
         </w:rPr>
-        <w:t xml:space="preserve">, not only because I studied hard like many of my peers but also because I was enchanted by the simple beauty of mathematics, and what deep insights a simple change of perspective could yield. </w:t>
+        <w:t xml:space="preserve">, not only because I studied hard like many of my peers but also because I was enchanted by the simple beauty of mathematics, and what deep insights a simple change of perspective could </w:t>
+      </w:r>
+      <w:r>
+        <w:rPr>
+          <w:lang w:val="en"/>
+        </w:rPr>
+        <w:t xml:space="preserve">often </w:t>
+      </w:r>
+      <w:r>
+        <w:rPr>
+          <w:lang w:val="en"/>
+        </w:rPr>
+        <w:t xml:space="preserve">yield. </w:t>
       </w:r>
     </w:p>
     <w:p>
@@ -293,12 +333,16 @@
         <w:rPr>
           <w:i/>
           <w:iCs/>
-        </w:rPr>
-      </w:pPr>
-    </w:p>
-    <w:p>
-      <w:r>
-        <w:t>Since graduating, I had devoted a huge chunk of my spare time learning statistic</w:t>
+          <w:lang w:val="en"/>
+        </w:rPr>
+      </w:pPr>
+    </w:p>
+    <w:p>
+      <w:r>
+        <w:t>Since graduation</w:t>
+      </w:r>
+      <w:r>
+        <w:t>, I had devoted a huge chunk of my spare time learning statistic</w:t>
       </w:r>
       <w:r>
         <w:rPr>
@@ -340,13 +384,37 @@
         <w:t xml:space="preserve">approach </w:t>
       </w:r>
       <w:r>
-        <w:t xml:space="preserve">because it is easier for people outside of the statistical community to understand. To that end, I had studied alongside Bayesian Methods for Hackers by Cameron Davidson-Pilon and I found the book and lecture by Richard McElreath on Statistical Rethinking immensely fun and helpful. </w:t>
+        <w:t xml:space="preserve">because it is easier </w:t>
+      </w:r>
+      <w:r>
+        <w:t xml:space="preserve">to persuade </w:t>
+      </w:r>
+      <w:r>
+        <w:t>people outside of the statistical community</w:t>
+      </w:r>
+      <w:r>
+        <w:t xml:space="preserve"> with it</w:t>
+      </w:r>
+      <w:r>
+        <w:t xml:space="preserve">. To that end, I had studied alongside Bayesian Methods for Hackers by Cameron Davidson-Pilon and I found the book and lecture by Richard McElreath on Statistical Rethinking immensely fun and helpful. </w:t>
       </w:r>
     </w:p>
     <w:p/>
     <w:p>
       <w:r>
-        <w:t>The downside of all these self-paced learning is that it lacks organization. I had identified 3 core components in a successful data analysis projects: data collection, analysis / prediction and presentation / visualization. Left to myself, I was drawn too much into analysis and prediction, I believe your well</w:t>
+        <w:t xml:space="preserve">The downside of all these self-paced learning is that it lacks organization. I had identified 3 core components in a successful data analysis projects: data collection, </w:t>
+      </w:r>
+      <w:r>
+        <w:t xml:space="preserve">inference </w:t>
+      </w:r>
+      <w:r>
+        <w:t xml:space="preserve">/ prediction and presentation / visualization. Left to myself, I was drawn too much into </w:t>
+      </w:r>
+      <w:r>
+        <w:t xml:space="preserve">inference </w:t>
+      </w:r>
+      <w:r>
+        <w:t>and prediction, I believe your well</w:t>
       </w:r>
       <w:r>
         <w:rPr>
@@ -368,7 +436,13 @@
     </w:p>
     <w:p>
       <w:r>
-        <w:t>My former employer had sponsored me to attend a two year program in the University of Hong Kong that focuses on real estate investment and financing</w:t>
+        <w:t xml:space="preserve">My former employer had sponsored me to </w:t>
+      </w:r>
+      <w:r>
+        <w:t>a two-</w:t>
+      </w:r>
+      <w:r>
+        <w:t>year program in the University of Hong Kong that focuses on real estate investment and financing</w:t>
       </w:r>
       <w:r>
         <w:rPr>
@@ -377,16 +451,7 @@
         <w:t xml:space="preserve">. </w:t>
       </w:r>
       <w:r>
-        <w:t xml:space="preserve">While pursuing this part-time degree in </w:t>
-      </w:r>
-      <w:r>
-        <w:rPr>
-          <w:lang w:val="en"/>
-        </w:rPr>
-        <w:t xml:space="preserve">the </w:t>
-      </w:r>
-      <w:r>
-        <w:t>University of Hong Kong I was also in the midst of an IPO process of my employer as well as passing my level 3 CFA exam. This period of time not only provided me with a body of knowledge from the curriculum of CFA institute and University of Hong Kong, but also perseverance under pressure and time management skills.</w:t>
+        <w:t>While pursuing this part-time degree I was also in the midst of an IPO process of my employer as well as passing my level 3 CFA exam. This period of time not only provided me with a body of knowledge from the curriculum of CFA institute and University of Hong Kong, but also perseverance under pressure and time management skills.</w:t>
       </w:r>
     </w:p>
     <w:p>
@@ -480,7 +545,33 @@
           <w:lang w:val="en"/>
         </w:rPr>
         <w:lastRenderedPageBreak/>
-        <w:t>for listing of the company, disposal of a commercial property and work very closely with the Chief Executive of the company. I conducted financial modeling and sharpened my professional judgement by learning firsthand from the best.</w:t>
+        <w:t xml:space="preserve">for listing of the company, disposal of a commercial property and </w:t>
+      </w:r>
+      <w:r>
+        <w:rPr>
+          <w:lang w:val="en"/>
+        </w:rPr>
+        <w:t xml:space="preserve">I ended up </w:t>
+      </w:r>
+      <w:r>
+        <w:rPr>
+          <w:lang w:val="en"/>
+        </w:rPr>
+        <w:t>work</w:t>
+      </w:r>
+      <w:r>
+        <w:rPr>
+          <w:lang w:val="en"/>
+        </w:rPr>
+        <w:t>ing</w:t>
+      </w:r>
+      <w:bookmarkStart w:id="0" w:name="_GoBack"/>
+      <w:bookmarkEnd w:id="0"/>
+      <w:r>
+        <w:rPr>
+          <w:lang w:val="en"/>
+        </w:rPr>
+        <w:t xml:space="preserve"> very closely with the Chief Executive of the company. I conducted financial modeling and sharpened my professional judgement by learning firsthand from the best.</w:t>
       </w:r>
     </w:p>
     <w:p/>
@@ -495,13 +586,19 @@
         <w:rPr>
           <w:lang w:val="en"/>
         </w:rPr>
-        <w:t xml:space="preserve"> and result of me applying what I learned</w:t>
-      </w:r>
-      <w:r>
-        <w:rPr>
-          <w:lang w:val="en"/>
-        </w:rPr>
-        <w:t xml:space="preserve"> would be worth mentioning:</w:t>
+        <w:t xml:space="preserve"> and result of </w:t>
+      </w:r>
+      <w:r>
+        <w:rPr>
+          <w:lang w:val="en"/>
+        </w:rPr>
+        <w:t xml:space="preserve">my baby steps of self-education </w:t>
+      </w:r>
+      <w:r>
+        <w:rPr>
+          <w:lang w:val="en"/>
+        </w:rPr>
+        <w:t>would be worth mentioning:</w:t>
       </w:r>
     </w:p>
     <w:p>
@@ -576,7 +673,19 @@
         <w:rPr>
           <w:lang w:val="en"/>
         </w:rPr>
-        <w:t xml:space="preserve"> Prophet package (a stan model</w:t>
+        <w:t xml:space="preserve"> Prophet package (a </w:t>
+      </w:r>
+      <w:r>
+        <w:rPr>
+          <w:lang w:val="en"/>
+        </w:rPr>
+        <w:t>S</w:t>
+      </w:r>
+      <w:r>
+        <w:rPr>
+          <w:lang w:val="en"/>
+        </w:rPr>
+        <w:t>tan model</w:t>
       </w:r>
       <w:r>
         <w:rPr>
@@ -678,7 +787,19 @@
         <w:rPr>
           <w:lang w:val="en"/>
         </w:rPr>
-        <w:t>Since a tax reform in China resulted in accounting c</w:t>
+        <w:t>Since a tax reform in China resulted in</w:t>
+      </w:r>
+      <w:r>
+        <w:rPr>
+          <w:lang w:val="en"/>
+        </w:rPr>
+        <w:t xml:space="preserve"> disruptive database</w:t>
+      </w:r>
+      <w:r>
+        <w:rPr>
+          <w:lang w:val="en"/>
+        </w:rPr>
+        <w:t xml:space="preserve"> c</w:t>
       </w:r>
       <w:r>
         <w:rPr>
@@ -694,7 +815,8 @@
           <w:ilvl w:val="1"/>
           <w:numId w:val="2"/>
         </w:numPr>
-        <w:ind w:leftChars="0"/>
+        <w:ind w:leftChars="0" w:left="1384" w:hanging="482"/>
+        <w:contextualSpacing/>
         <w:rPr>
           <w:lang w:val="en"/>
         </w:rPr>
@@ -731,7 +853,8 @@
           <w:ilvl w:val="1"/>
           <w:numId w:val="2"/>
         </w:numPr>
-        <w:ind w:leftChars="0"/>
+        <w:ind w:leftChars="0" w:left="1384" w:hanging="482"/>
+        <w:contextualSpacing/>
         <w:rPr>
           <w:lang w:val="en"/>
         </w:rPr>
@@ -768,7 +891,8 @@
           <w:ilvl w:val="1"/>
           <w:numId w:val="2"/>
         </w:numPr>
-        <w:ind w:leftChars="0"/>
+        <w:ind w:leftChars="0" w:left="1384" w:hanging="482"/>
+        <w:contextualSpacing/>
         <w:rPr>
           <w:lang w:val="en"/>
         </w:rPr>
@@ -796,7 +920,13 @@
         <w:ind w:leftChars="0"/>
       </w:pPr>
       <w:r>
-        <w:t xml:space="preserve">Visualization of 84 UK properties with their valuation and yield </w:t>
+        <w:t xml:space="preserve">Visualization of 84 UK properties with their valuation and </w:t>
+      </w:r>
+      <w:r>
+        <w:t xml:space="preserve">investment </w:t>
+      </w:r>
+      <w:r>
+        <w:t xml:space="preserve">yield </w:t>
       </w:r>
     </w:p>
     <w:p>
@@ -1939,6 +2069,29 @@
       <w:lang w:eastAsia="zh-CN"/>
     </w:rPr>
   </w:style>
+  <w:style w:type="paragraph" w:styleId="BalloonText">
+    <w:name w:val="Balloon Text"/>
+    <w:basedOn w:val="Normal"/>
+    <w:link w:val="BalloonTextChar"/>
+    <w:rsid w:val="0072246C"/>
+    <w:rPr>
+      <w:rFonts w:asciiTheme="majorHAnsi" w:eastAsiaTheme="majorEastAsia" w:hAnsiTheme="majorHAnsi" w:cstheme="majorBidi"/>
+      <w:sz w:val="18"/>
+      <w:szCs w:val="18"/>
+    </w:rPr>
+  </w:style>
+  <w:style w:type="character" w:customStyle="1" w:styleId="BalloonTextChar">
+    <w:name w:val="Balloon Text Char"/>
+    <w:basedOn w:val="DefaultParagraphFont"/>
+    <w:link w:val="BalloonText"/>
+    <w:rsid w:val="0072246C"/>
+    <w:rPr>
+      <w:rFonts w:asciiTheme="majorHAnsi" w:eastAsiaTheme="majorEastAsia" w:hAnsiTheme="majorHAnsi" w:cstheme="majorBidi"/>
+      <w:sz w:val="18"/>
+      <w:szCs w:val="18"/>
+      <w:lang w:eastAsia="zh-CN"/>
+    </w:rPr>
+  </w:style>
 </w:styles>
 </file>
 

</xml_diff>

<commit_message>
fit to 1.5 pages
</commit_message>
<xml_diff>
--- a/cover letter.docx
+++ b/cover letter.docx
@@ -5,73 +5,57 @@
     <w:p>
       <w:pPr>
         <w:rPr>
+          <w:b/>
+        </w:rPr>
+      </w:pPr>
+      <w:r>
+        <w:rPr>
+          <w:b/>
+        </w:rPr>
+        <w:t xml:space="preserve">Paul </w:t>
+      </w:r>
+      <w:r>
+        <w:rPr>
           <w:rFonts w:hint="eastAsia"/>
           <w:b/>
         </w:rPr>
-      </w:pPr>
-      <w:r>
-        <w:rPr>
-          <w:b/>
-        </w:rPr>
-        <w:t xml:space="preserve">Paul </w:t>
-      </w:r>
+        <w:t>Yuchao Dong</w:t>
+      </w:r>
+    </w:p>
+    <w:p>
       <w:r>
         <w:rPr>
           <w:rFonts w:hint="eastAsia"/>
-          <w:b/>
-        </w:rPr>
-        <w:t>Yuchao Dong</w:t>
-      </w:r>
-    </w:p>
-    <w:p>
-      <w:pPr>
+        </w:rPr>
+        <w:t>Room 1204, Lee Ga Building</w:t>
+      </w:r>
+    </w:p>
+    <w:p>
+      <w:r>
         <w:rPr>
           <w:rFonts w:hint="eastAsia"/>
         </w:rPr>
-      </w:pPr>
+        <w:t>133 Sai</w:t>
+      </w:r>
+      <w:r>
+        <w:t xml:space="preserve"> Wan Ho Street,</w:t>
+      </w:r>
+    </w:p>
+    <w:p>
+      <w:r>
+        <w:t>Hong Kong</w:t>
+      </w:r>
+    </w:p>
+    <w:p/>
+    <w:p>
       <w:r>
         <w:rPr>
           <w:rFonts w:hint="eastAsia"/>
         </w:rPr>
-        <w:t>Room 1204, Lee Ga Building</w:t>
-      </w:r>
-    </w:p>
-    <w:p>
-      <w:r>
-        <w:rPr>
-          <w:rFonts w:hint="eastAsia"/>
-        </w:rPr>
-        <w:t>133 Sai</w:t>
-      </w:r>
-      <w:r>
-        <w:t xml:space="preserve"> Wan Ho Street,</w:t>
-      </w:r>
-    </w:p>
-    <w:p>
-      <w:r>
-        <w:t>Hong Kong</w:t>
-      </w:r>
-    </w:p>
-    <w:p/>
-    <w:p>
-      <w:pPr>
-        <w:rPr>
-          <w:rFonts w:hint="eastAsia"/>
-        </w:rPr>
-      </w:pPr>
-      <w:r>
-        <w:rPr>
-          <w:rFonts w:hint="eastAsia"/>
-        </w:rPr>
         <w:t>Telephone: +852 6794 1690</w:t>
       </w:r>
     </w:p>
     <w:p>
-      <w:pPr>
-        <w:rPr>
-          <w:rFonts w:hint="eastAsia"/>
-        </w:rPr>
-      </w:pPr>
       <w:r>
         <w:rPr>
           <w:rFonts w:hint="eastAsia"/>
@@ -90,70 +74,64 @@
     </w:p>
     <w:p/>
     <w:p>
-      <w:pPr>
+      <w:r>
         <w:rPr>
           <w:rFonts w:hint="eastAsia"/>
         </w:rPr>
+        <w:t>31 October 2019</w:t>
+      </w:r>
+    </w:p>
+    <w:p/>
+    <w:p>
+      <w:pPr>
+        <w:rPr>
+          <w:b/>
+        </w:rPr>
+      </w:pPr>
+      <w:r>
+        <w:rPr>
+          <w:b/>
+        </w:rPr>
+        <w:t>Admissions Committee, Master of Management Analytics Program</w:t>
+      </w:r>
+    </w:p>
+    <w:p>
+      <w:r>
+        <w:t>Smith School of Business</w:t>
+      </w:r>
+      <w:r>
+        <w:t>, Queen’s University</w:t>
+      </w:r>
+    </w:p>
+    <w:p>
+      <w:r>
+        <w:t>200 Front S</w:t>
+      </w:r>
+      <w:r>
+        <w:t>t W #3020, Toronto, ON M5V 3K2</w:t>
+      </w:r>
+    </w:p>
+    <w:p>
+      <w:r>
+        <w:t>Canada</w:t>
+      </w:r>
+    </w:p>
+    <w:p/>
+    <w:p>
+      <w:pPr>
+        <w:spacing w:before="100"/>
       </w:pPr>
       <w:r>
         <w:rPr>
           <w:rFonts w:hint="eastAsia"/>
         </w:rPr>
-        <w:t>31 October 2019</w:t>
-      </w:r>
-    </w:p>
-    <w:p/>
-    <w:p>
-      <w:pPr>
-        <w:rPr>
-          <w:b/>
-        </w:rPr>
-      </w:pPr>
-      <w:r>
-        <w:rPr>
-          <w:b/>
-        </w:rPr>
-        <w:t>Admissions Committee, Master of Management Analytics Program</w:t>
-      </w:r>
-    </w:p>
-    <w:p>
-      <w:r>
-        <w:t>Smith School of Business</w:t>
-      </w:r>
-      <w:r>
-        <w:t>, Queen’s University</w:t>
-      </w:r>
-    </w:p>
-    <w:p>
-      <w:r>
-        <w:t>200 Front S</w:t>
-      </w:r>
-      <w:r>
-        <w:t>t W #3020, Toronto, ON M5V 3K2</w:t>
-      </w:r>
-    </w:p>
-    <w:p>
-      <w:r>
-        <w:t>Canada</w:t>
-      </w:r>
-    </w:p>
-    <w:p/>
-    <w:p>
-      <w:r>
-        <w:rPr>
-          <w:rFonts w:hint="eastAsia"/>
-        </w:rPr>
         <w:t xml:space="preserve">Dear Sir / Madam, </w:t>
       </w:r>
     </w:p>
     <w:p>
       <w:pPr>
-        <w:rPr>
-          <w:rFonts w:hint="eastAsia"/>
-        </w:rPr>
-      </w:pPr>
-    </w:p>
-    <w:p>
+        <w:spacing w:before="100"/>
+      </w:pPr>
       <w:r>
         <w:t xml:space="preserve">Having gone through the course curriculum and </w:t>
       </w:r>
@@ -184,15 +162,7 @@
     </w:p>
     <w:p>
       <w:pPr>
-        <w:rPr>
-          <w:b/>
-          <w:bCs/>
-          <w:u w:val="single"/>
-        </w:rPr>
-      </w:pPr>
-    </w:p>
-    <w:p>
-      <w:pPr>
+        <w:spacing w:before="100"/>
         <w:rPr>
           <w:lang w:val="en"/>
         </w:rPr>
@@ -213,7 +183,21 @@
         <w:rPr>
           <w:lang w:val="en"/>
         </w:rPr>
-        <w:t xml:space="preserve">s ago from Tsinghua University, a Master of Science from University of Hong Kong 9 years ago, worked 12 years in the investment and financing of commercial real estate and had been a CFA charterholder since 2012. </w:t>
+        <w:t xml:space="preserve">s ago from Tsinghua University, a Master of Science from University of Hong Kong 9 years ago, worked 12 years in the investment and financing of commercial real estate and had been a CFA </w:t>
+      </w:r>
+      <w:proofErr w:type="spellStart"/>
+      <w:r>
+        <w:rPr>
+          <w:lang w:val="en"/>
+        </w:rPr>
+        <w:t>charterholder</w:t>
+      </w:r>
+      <w:proofErr w:type="spellEnd"/>
+      <w:r>
+        <w:rPr>
+          <w:lang w:val="en"/>
+        </w:rPr>
+        <w:t xml:space="preserve"> since 2012. </w:t>
       </w:r>
       <w:r>
         <w:t xml:space="preserve">I had </w:t>
@@ -261,9 +245,9 @@
         <w:t xml:space="preserve"> I am keen to join your well-balanced program. </w:t>
       </w:r>
     </w:p>
-    <w:p/>
-    <w:p>
-      <w:pPr>
+    <w:p>
+      <w:pPr>
+        <w:spacing w:before="100"/>
         <w:rPr>
           <w:lang w:val="en"/>
         </w:rPr>
@@ -284,18 +268,26 @@
         <w:rPr>
           <w:lang w:val="en"/>
         </w:rPr>
-        <w:t xml:space="preserve">learning corresponds well with your program’s principal of accompanying formal class learning with Udemy online courses for basic technical know-how. </w:t>
-      </w:r>
-    </w:p>
-    <w:p>
-      <w:pPr>
-        <w:rPr>
-          <w:lang w:val="en"/>
-        </w:rPr>
-      </w:pPr>
-    </w:p>
-    <w:p>
-      <w:pPr>
+        <w:t xml:space="preserve">learning corresponds well with your program’s principal of accompanying formal class learning with </w:t>
+      </w:r>
+      <w:proofErr w:type="spellStart"/>
+      <w:r>
+        <w:rPr>
+          <w:lang w:val="en"/>
+        </w:rPr>
+        <w:t>Udemy</w:t>
+      </w:r>
+      <w:proofErr w:type="spellEnd"/>
+      <w:r>
+        <w:rPr>
+          <w:lang w:val="en"/>
+        </w:rPr>
+        <w:t xml:space="preserve"> online courses for basic technical know-how. </w:t>
+      </w:r>
+    </w:p>
+    <w:p>
+      <w:pPr>
+        <w:spacing w:before="100"/>
         <w:rPr>
           <w:lang w:val="en"/>
         </w:rPr>
@@ -330,42 +322,35 @@
     </w:p>
     <w:p>
       <w:pPr>
-        <w:rPr>
-          <w:i/>
-          <w:iCs/>
-          <w:lang w:val="en"/>
-        </w:rPr>
-      </w:pPr>
-    </w:p>
-    <w:p>
-      <w:r>
-        <w:t>Since graduation</w:t>
-      </w:r>
-      <w:r>
-        <w:t>, I had devoted a huge chunk of my spare time learning statistic</w:t>
-      </w:r>
-      <w:r>
-        <w:rPr>
-          <w:lang w:val="en"/>
-        </w:rPr>
-        <w:t>al</w:t>
-      </w:r>
-      <w:r>
+        <w:spacing w:before="100"/>
+      </w:pPr>
+      <w:r>
+        <w:t>Since graduation, i</w:t>
+      </w:r>
+      <w:r>
+        <w:t xml:space="preserve">nspired first by the statistics 110 online course from Joe Blitzstein of Harvard and the Python for Data Analysis book by Wes McKinney, then the joy of </w:t>
+      </w:r>
+      <w:proofErr w:type="spellStart"/>
+      <w:r>
+        <w:t>Tidyverse</w:t>
+      </w:r>
+      <w:proofErr w:type="spellEnd"/>
+      <w:r>
+        <w:t xml:space="preserve"> promoted by Hadley</w:t>
+      </w:r>
+      <w:r>
+        <w:t>, I set out to enrich myself in the field of data analytics and use that knowledge in my job</w:t>
+      </w:r>
+      <w:r>
+        <w:t>.</w:t>
+      </w:r>
+      <w:r>
+        <w:rPr>
+          <w:lang w:val="en"/>
+        </w:rPr>
         <w:t xml:space="preserve"> </w:t>
       </w:r>
       <w:r>
-        <w:t>theory</w:t>
-      </w:r>
-      <w:r>
-        <w:t xml:space="preserve"> and tools, inspired first by the statistics 110 online course from Joe Blitzstein of Harvard and the Python for Data Analysis book by Wes McKinney, then the joy of Tidyverse promoted by Hadley.</w:t>
-      </w:r>
-      <w:r>
-        <w:rPr>
-          <w:lang w:val="en"/>
-        </w:rPr>
-        <w:t xml:space="preserve"> </w:t>
-      </w:r>
-      <w:r>
         <w:t xml:space="preserve">These leads me to prefer </w:t>
       </w:r>
       <w:r>
@@ -396,11 +381,21 @@
         <w:t xml:space="preserve"> with it</w:t>
       </w:r>
       <w:r>
-        <w:t xml:space="preserve">. To that end, I had studied alongside Bayesian Methods for Hackers by Cameron Davidson-Pilon and I found the book and lecture by Richard McElreath on Statistical Rethinking immensely fun and helpful. </w:t>
-      </w:r>
-    </w:p>
-    <w:p/>
-    <w:p>
+        <w:t xml:space="preserve">. To that end, I had studied alongside Bayesian Methods for Hackers by Cameron Davidson-Pilon and I found the book and lecture by Richard </w:t>
+      </w:r>
+      <w:proofErr w:type="spellStart"/>
+      <w:r>
+        <w:t>McElreath</w:t>
+      </w:r>
+      <w:proofErr w:type="spellEnd"/>
+      <w:r>
+        <w:t xml:space="preserve"> on Statistical Rethinking immensely fun and helpful. </w:t>
+      </w:r>
+    </w:p>
+    <w:p>
+      <w:pPr>
+        <w:spacing w:before="100"/>
+      </w:pPr>
       <w:r>
         <w:t xml:space="preserve">The downside of all these self-paced learning is that it lacks organization. I had identified 3 core components in a successful data analysis projects: data collection, </w:t>
       </w:r>
@@ -428,13 +423,8 @@
     </w:p>
     <w:p>
       <w:pPr>
-        <w:rPr>
-          <w:i/>
-          <w:iCs/>
-        </w:rPr>
-      </w:pPr>
-    </w:p>
-    <w:p>
+        <w:spacing w:before="100"/>
+      </w:pPr>
       <w:r>
         <w:t xml:space="preserve">My former employer had sponsored me to </w:t>
       </w:r>
@@ -456,35 +446,35 @@
     </w:p>
     <w:p>
       <w:pPr>
-        <w:rPr>
-          <w:b/>
-          <w:bCs/>
-          <w:lang w:val="en"/>
-        </w:rPr>
-      </w:pPr>
-    </w:p>
-    <w:p>
-      <w:pPr>
-        <w:rPr>
-          <w:lang w:val="en"/>
-        </w:rPr>
-      </w:pPr>
-      <w:r>
-        <w:rPr>
-          <w:lang w:val="en"/>
-        </w:rPr>
-        <w:t xml:space="preserve">My professional experience also revealed to me the importance of analytics. By being analytical, I was able to stand out from my peers and save cost and time for my employers. Since I adopted a more managerial role, I am more acutely concerned of making analytics part of the key business activities, and I believe your program can provide me the soft skills to achieve this goal. </w:t>
-      </w:r>
-    </w:p>
-    <w:p>
-      <w:pPr>
-        <w:rPr>
-          <w:lang w:val="en"/>
-        </w:rPr>
-      </w:pPr>
-    </w:p>
-    <w:p>
-      <w:pPr>
+        <w:spacing w:before="100"/>
+        <w:rPr>
+          <w:lang w:val="en"/>
+        </w:rPr>
+      </w:pPr>
+      <w:r>
+        <w:rPr>
+          <w:lang w:val="en"/>
+        </w:rPr>
+        <w:t xml:space="preserve">My professional experience also revealed to me the importance of analytics. By being analytical, I was able to stand out from my peers and save cost and time for my employers. Since I adopted a more managerial role, I am more acutely concerned of making </w:t>
+      </w:r>
+      <w:proofErr w:type="gramStart"/>
+      <w:r>
+        <w:rPr>
+          <w:lang w:val="en"/>
+        </w:rPr>
+        <w:t>analytics</w:t>
+      </w:r>
+      <w:proofErr w:type="gramEnd"/>
+      <w:r>
+        <w:rPr>
+          <w:lang w:val="en"/>
+        </w:rPr>
+        <w:t xml:space="preserve"> part of the key business activities, and I believe your program can provide me the soft skills to achieve this goal. </w:t>
+      </w:r>
+    </w:p>
+    <w:p>
+      <w:pPr>
+        <w:spacing w:before="100"/>
         <w:rPr>
           <w:lang w:val="en"/>
         </w:rPr>
@@ -505,7 +495,21 @@
         <w:rPr>
           <w:lang w:val="en"/>
         </w:rPr>
-        <w:t>from over 30,000 applicants, I joined the management trainee program by Swire back in 2007, participated in its listing, disposal of major commercial property (HKD18.8 bn, world’s 3</w:t>
+        <w:t xml:space="preserve">from over 30,000 applicants, I joined the management trainee program by Swire back in 2007, participated in its listing, disposal of major commercial property (HKD18.8 </w:t>
+      </w:r>
+      <w:proofErr w:type="spellStart"/>
+      <w:r>
+        <w:rPr>
+          <w:lang w:val="en"/>
+        </w:rPr>
+        <w:t>bn</w:t>
+      </w:r>
+      <w:proofErr w:type="spellEnd"/>
+      <w:r>
+        <w:rPr>
+          <w:lang w:val="en"/>
+        </w:rPr>
+        <w:t>, world’s 3</w:t>
       </w:r>
       <w:r>
         <w:rPr>
@@ -523,29 +527,16 @@
     </w:p>
     <w:p>
       <w:pPr>
-        <w:rPr>
-          <w:lang w:val="en"/>
-        </w:rPr>
-      </w:pPr>
-    </w:p>
-    <w:p>
-      <w:pPr>
-        <w:rPr>
-          <w:lang w:val="en"/>
-        </w:rPr>
-      </w:pPr>
-      <w:r>
-        <w:rPr>
-          <w:lang w:val="en"/>
-        </w:rPr>
-        <w:t xml:space="preserve">Although I am a native speaker of Mandarin, working in Hong Kong back in 2007 felt like in a foreign country, because it is predominately Cantonese. Relying on my analytical skills accumulated as an engineering student, I was able to impress senior management. They broke me out of the usual management trainee program, assigned me to work in the core team of preparing </w:t>
-      </w:r>
-      <w:r>
-        <w:rPr>
-          <w:lang w:val="en"/>
-        </w:rPr>
-        <w:lastRenderedPageBreak/>
-        <w:t xml:space="preserve">for listing of the company, disposal of a commercial property and </w:t>
+        <w:spacing w:before="100"/>
+        <w:rPr>
+          <w:lang w:val="en"/>
+        </w:rPr>
+      </w:pPr>
+      <w:r>
+        <w:rPr>
+          <w:lang w:val="en"/>
+        </w:rPr>
+        <w:t xml:space="preserve">Although I am a native speaker of Mandarin, working in Hong Kong back in 2007 felt like in a foreign country, because it is predominately Cantonese. Relying on my analytical skills accumulated as an engineering student, I was able to impress senior management. They broke me out of the usual management trainee program, assigned me to work in the core team of preparing for listing of the company, disposal of a commercial property and </w:t>
       </w:r>
       <w:r>
         <w:rPr>
@@ -565,8 +556,6 @@
         </w:rPr>
         <w:t>ing</w:t>
       </w:r>
-      <w:bookmarkStart w:id="0" w:name="_GoBack"/>
-      <w:bookmarkEnd w:id="0"/>
       <w:r>
         <w:rPr>
           <w:lang w:val="en"/>
@@ -574,8 +563,10 @@
         <w:t xml:space="preserve"> very closely with the Chief Executive of the company. I conducted financial modeling and sharpened my professional judgement by learning firsthand from the best.</w:t>
       </w:r>
     </w:p>
-    <w:p/>
-    <w:p>
+    <w:p>
+      <w:pPr>
+        <w:spacing w:before="100"/>
+      </w:pPr>
       <w:r>
         <w:rPr>
           <w:lang w:val="en"/>
@@ -608,6 +599,7 @@
           <w:ilvl w:val="0"/>
           <w:numId w:val="2"/>
         </w:numPr>
+        <w:spacing w:before="100"/>
         <w:ind w:leftChars="0"/>
         <w:rPr>
           <w:lang w:val="en"/>
@@ -639,6 +631,7 @@
           <w:ilvl w:val="1"/>
           <w:numId w:val="2"/>
         </w:numPr>
+        <w:spacing w:before="100"/>
         <w:ind w:leftChars="0"/>
         <w:rPr>
           <w:lang w:val="en"/>
@@ -658,6 +651,7 @@
           <w:ilvl w:val="1"/>
           <w:numId w:val="2"/>
         </w:numPr>
+        <w:spacing w:before="100"/>
         <w:ind w:leftChars="0"/>
         <w:rPr>
           <w:lang w:val="en"/>
@@ -667,6 +661,7 @@
         <w:rPr>
           <w:lang w:val="en"/>
         </w:rPr>
+        <w:lastRenderedPageBreak/>
         <w:t>Leveraged</w:t>
       </w:r>
       <w:r>
@@ -713,6 +708,7 @@
           <w:ilvl w:val="1"/>
           <w:numId w:val="2"/>
         </w:numPr>
+        <w:spacing w:before="100"/>
         <w:ind w:leftChars="0"/>
         <w:rPr>
           <w:lang w:val="en"/>
@@ -730,8 +726,13 @@
         </w:rPr>
         <w:t xml:space="preserve">sed </w:t>
       </w:r>
-      <w:r>
-        <w:t>Bokeh for visualization</w:t>
+      <w:proofErr w:type="spellStart"/>
+      <w:r>
+        <w:t>Bokeh</w:t>
+      </w:r>
+      <w:proofErr w:type="spellEnd"/>
+      <w:r>
+        <w:t xml:space="preserve"> for visualization</w:t>
       </w:r>
       <w:r>
         <w:rPr>
@@ -750,6 +751,7 @@
           <w:ilvl w:val="1"/>
           <w:numId w:val="2"/>
         </w:numPr>
+        <w:spacing w:before="100"/>
         <w:ind w:leftChars="0"/>
         <w:rPr>
           <w:lang w:val="en"/>
@@ -764,11 +766,19 @@
       <w:r>
         <w:t>share</w:t>
       </w:r>
-      <w:r>
-        <w:rPr>
-          <w:lang w:val="en"/>
-        </w:rPr>
-        <w:t>s worth HKD 373 million</w:t>
+      <w:proofErr w:type="spellStart"/>
+      <w:r>
+        <w:rPr>
+          <w:lang w:val="en"/>
+        </w:rPr>
+        <w:t>s</w:t>
+      </w:r>
+      <w:proofErr w:type="spellEnd"/>
+      <w:r>
+        <w:rPr>
+          <w:lang w:val="en"/>
+        </w:rPr>
+        <w:t xml:space="preserve"> worth HKD 373 million</w:t>
       </w:r>
     </w:p>
     <w:p>
@@ -778,6 +788,7 @@
           <w:ilvl w:val="0"/>
           <w:numId w:val="2"/>
         </w:numPr>
+        <w:spacing w:before="100"/>
         <w:ind w:leftChars="0"/>
         <w:rPr>
           <w:lang w:val="en"/>
@@ -815,6 +826,7 @@
           <w:ilvl w:val="1"/>
           <w:numId w:val="2"/>
         </w:numPr>
+        <w:spacing w:before="100"/>
         <w:ind w:leftChars="0" w:left="1384" w:hanging="482"/>
         <w:contextualSpacing/>
         <w:rPr>
@@ -853,6 +865,7 @@
           <w:ilvl w:val="1"/>
           <w:numId w:val="2"/>
         </w:numPr>
+        <w:spacing w:before="100"/>
         <w:ind w:leftChars="0" w:left="1384" w:hanging="482"/>
         <w:contextualSpacing/>
         <w:rPr>
@@ -891,6 +904,7 @@
           <w:ilvl w:val="1"/>
           <w:numId w:val="2"/>
         </w:numPr>
+        <w:spacing w:before="100"/>
         <w:ind w:leftChars="0" w:left="1384" w:hanging="482"/>
         <w:contextualSpacing/>
         <w:rPr>
@@ -917,6 +931,7 @@
           <w:ilvl w:val="0"/>
           <w:numId w:val="2"/>
         </w:numPr>
+        <w:spacing w:before="100"/>
         <w:ind w:leftChars="0"/>
       </w:pPr>
       <w:r>
@@ -936,16 +951,30 @@
           <w:ilvl w:val="1"/>
           <w:numId w:val="2"/>
         </w:numPr>
+        <w:spacing w:before="100"/>
         <w:ind w:leftChars="0"/>
       </w:pPr>
       <w:r>
         <w:t xml:space="preserve">With </w:t>
       </w:r>
-      <w:r>
-        <w:t>RMarkdown Flexdash</w:t>
-      </w:r>
-      <w:r>
-        <w:t>board and Leaflet</w:t>
+      <w:proofErr w:type="spellStart"/>
+      <w:r>
+        <w:t>RMarkdown</w:t>
+      </w:r>
+      <w:proofErr w:type="spellEnd"/>
+      <w:r>
+        <w:t xml:space="preserve"> </w:t>
+      </w:r>
+      <w:proofErr w:type="spellStart"/>
+      <w:r>
+        <w:t>Flexdash</w:t>
+      </w:r>
+      <w:r>
+        <w:t>board</w:t>
+      </w:r>
+      <w:proofErr w:type="spellEnd"/>
+      <w:r>
+        <w:t xml:space="preserve"> and Leaflet</w:t>
       </w:r>
     </w:p>
     <w:p>
@@ -955,6 +984,7 @@
           <w:ilvl w:val="1"/>
           <w:numId w:val="2"/>
         </w:numPr>
+        <w:spacing w:before="100"/>
         <w:ind w:leftChars="0"/>
       </w:pPr>
       <w:r>
@@ -980,6 +1010,7 @@
           <w:ilvl w:val="0"/>
           <w:numId w:val="2"/>
         </w:numPr>
+        <w:spacing w:before="100"/>
         <w:ind w:leftChars="0"/>
       </w:pPr>
       <w:r>
@@ -996,13 +1027,25 @@
           <w:ilvl w:val="1"/>
           <w:numId w:val="2"/>
         </w:numPr>
+        <w:spacing w:before="100"/>
         <w:ind w:leftChars="0"/>
+        <w:rPr>
+          <w:rFonts w:hint="eastAsia"/>
+        </w:rPr>
       </w:pPr>
       <w:r>
         <w:t>U</w:t>
       </w:r>
       <w:r>
-        <w:t xml:space="preserve">sing Python and Bokeh for financial report and </w:t>
+        <w:t xml:space="preserve">sing Python and </w:t>
+      </w:r>
+      <w:proofErr w:type="spellStart"/>
+      <w:r>
+        <w:t>Bokeh</w:t>
+      </w:r>
+      <w:proofErr w:type="spellEnd"/>
+      <w:r>
+        <w:t xml:space="preserve"> for financial report and </w:t>
       </w:r>
       <w:r>
         <w:t xml:space="preserve">operation </w:t>
@@ -1013,11 +1056,7 @@
     </w:p>
     <w:p>
       <w:pPr>
-        <w:ind w:firstLine="420"/>
-      </w:pPr>
-    </w:p>
-    <w:p>
-      <w:pPr>
+        <w:spacing w:before="100"/>
         <w:rPr>
           <w:lang w:val="en"/>
         </w:rPr>
@@ -1049,19 +1088,18 @@
     </w:p>
     <w:p>
       <w:pPr>
-        <w:rPr>
-          <w:lang w:val="en"/>
-        </w:rPr>
-      </w:pPr>
-    </w:p>
-    <w:p>
-      <w:pPr>
-        <w:rPr>
-          <w:lang w:val="en"/>
-        </w:rPr>
-      </w:pPr>
-      <w:r>
-        <w:t xml:space="preserve">I have found as I progress though the corporate ladder, to my dismay, the board of directors had relied on heuristics on many of the important business </w:t>
+        <w:spacing w:before="100"/>
+        <w:rPr>
+          <w:lang w:val="en"/>
+        </w:rPr>
+      </w:pPr>
+      <w:r>
+        <w:t>I have found as I progress though the corporate ladder, to my dismay, the board of directors had</w:t>
+      </w:r>
+      <w:bookmarkStart w:id="0" w:name="_GoBack"/>
+      <w:bookmarkEnd w:id="0"/>
+      <w:r>
+        <w:t xml:space="preserve"> relied on heuristics on many of the important business </w:t>
       </w:r>
       <w:r>
         <w:rPr>
@@ -1102,12 +1140,8 @@
     </w:p>
     <w:p>
       <w:pPr>
-        <w:rPr>
-          <w:lang w:val="en"/>
-        </w:rPr>
-      </w:pPr>
-    </w:p>
-    <w:p>
+        <w:spacing w:before="100"/>
+      </w:pPr>
       <w:r>
         <w:t xml:space="preserve">If I have the honor to join your </w:t>
       </w:r>
@@ -1148,9 +1182,9 @@
         <w:t xml:space="preserve"> I want to be able to make data and its analysis part of the key activities of commercial real estate investment and financing, by building teams and collecting business data.</w:t>
       </w:r>
     </w:p>
-    <w:p/>
-    <w:p>
-      <w:pPr>
+    <w:p>
+      <w:pPr>
+        <w:spacing w:before="100"/>
         <w:rPr>
           <w:lang w:val="en"/>
         </w:rPr>
@@ -1191,12 +1225,8 @@
     </w:p>
     <w:p>
       <w:pPr>
-        <w:rPr>
-          <w:lang w:val="en"/>
-        </w:rPr>
-      </w:pPr>
-    </w:p>
-    <w:p>
+        <w:spacing w:before="100"/>
+      </w:pPr>
       <w:r>
         <w:t>In the hope that I will get admission, I have enclosed my transcripts and reference</w:t>
       </w:r>
@@ -1237,20 +1267,18 @@
         <w:t>.</w:t>
       </w:r>
     </w:p>
-    <w:p/>
-    <w:p>
+    <w:p>
+      <w:pPr>
+        <w:spacing w:before="100"/>
+      </w:pPr>
       <w:r>
         <w:t>Thank you for your time and consideration.</w:t>
       </w:r>
     </w:p>
     <w:p>
       <w:pPr>
-        <w:rPr>
-          <w:lang w:val="en"/>
-        </w:rPr>
-      </w:pPr>
-    </w:p>
-    <w:p>
+        <w:spacing w:before="100"/>
+      </w:pPr>
       <w:r>
         <w:rPr>
           <w:rFonts w:hint="eastAsia"/>
@@ -1452,8 +1480,8 @@
   <w:abstractNum w:abstractNumId="2" w15:restartNumberingAfterBreak="0">
     <w:nsid w:val="1DA8731A"/>
     <w:multiLevelType w:val="hybridMultilevel"/>
-    <w:tmpl w:val="EF8A2D1E"/>
-    <w:lvl w:ilvl="0" w:tplc="062E8F80">
+    <w:tmpl w:val="F4027344"/>
+    <w:lvl w:ilvl="0" w:tplc="63B0F786">
       <w:start w:val="1"/>
       <w:numFmt w:val="decimal"/>
       <w:lvlText w:val="%1)"/>
@@ -1463,6 +1491,7 @@
       </w:pPr>
       <w:rPr>
         <w:rFonts w:hint="eastAsia"/>
+        <w:lang w:val="en-US"/>
       </w:rPr>
     </w:lvl>
     <w:lvl w:ilvl="1" w:tplc="C5D2BDBC">

</xml_diff>